<commit_message>
Alterações em todo projeto
</commit_message>
<xml_diff>
--- a/05_Laravel/Instruções_SisVendas.docx
+++ b/05_Laravel/Instruções_SisVendas.docx
@@ -541,33 +541,36 @@
       </w:r>
     </w:p>
     <w:p>
-      <w:pPr>
-        <w:rPr>
-          <w:lang w:val="en-US"/>
-        </w:rPr>
-      </w:pPr>
-      <w:r>
-        <w:rPr>
-          <w:lang w:val="en-US"/>
-        </w:rPr>
-        <w:t xml:space="preserve">                  -&gt; </w:t>
-      </w:r>
-      <w:proofErr w:type="spellStart"/>
-      <w:proofErr w:type="gramStart"/>
-      <w:r>
-        <w:rPr>
-          <w:lang w:val="en-US"/>
-        </w:rPr>
+      <w:r>
+        <w:rPr>
+          <w:lang w:val="en-US"/>
+        </w:rPr>
+        <w:t xml:space="preserve">                  </w:t>
+      </w:r>
+      <w:r>
+        <w:t xml:space="preserve">-&gt; </w:t>
+      </w:r>
+      <w:proofErr w:type="spellStart"/>
+      <w:r>
         <w:t>php</w:t>
       </w:r>
       <w:proofErr w:type="spellEnd"/>
-      <w:proofErr w:type="gramEnd"/>
-      <w:r>
-        <w:rPr>
-          <w:lang w:val="en-US"/>
-        </w:rPr>
-        <w:t xml:space="preserve"> artisan migrate</w:t>
-      </w:r>
+      <w:r>
+        <w:t xml:space="preserve"> </w:t>
+      </w:r>
+      <w:proofErr w:type="spellStart"/>
+      <w:r>
+        <w:t>artisan</w:t>
+      </w:r>
+      <w:proofErr w:type="spellEnd"/>
+      <w:r>
+        <w:t xml:space="preserve"> </w:t>
+      </w:r>
+      <w:proofErr w:type="spellStart"/>
+      <w:r>
+        <w:t>migrate</w:t>
+      </w:r>
+      <w:proofErr w:type="spellEnd"/>
     </w:p>
     <w:p>
       <w:r>
@@ -1056,40 +1059,23 @@
       </w:r>
     </w:p>
     <w:p>
-      <w:pPr>
-        <w:rPr>
-          <w:lang w:val="en-US"/>
-        </w:rPr>
-      </w:pPr>
-      <w:proofErr w:type="spellStart"/>
-      <w:proofErr w:type="gramStart"/>
-      <w:r>
-        <w:rPr>
-          <w:lang w:val="en-US"/>
-        </w:rPr>
+      <w:proofErr w:type="spellStart"/>
+      <w:proofErr w:type="gramStart"/>
+      <w:r>
         <w:t>php</w:t>
       </w:r>
       <w:proofErr w:type="spellEnd"/>
       <w:proofErr w:type="gramEnd"/>
       <w:r>
-        <w:rPr>
-          <w:lang w:val="en-US"/>
-        </w:rPr>
-        <w:t xml:space="preserve"> artisan serve --</w:t>
-      </w:r>
-      <w:proofErr w:type="spellStart"/>
-      <w:r>
-        <w:rPr>
-          <w:lang w:val="en-US"/>
-        </w:rPr>
-        <w:t>porte</w:t>
-      </w:r>
-      <w:proofErr w:type="spellEnd"/>
-      <w:r>
-        <w:rPr>
-          <w:lang w:val="en-US"/>
-        </w:rPr>
-        <w:t xml:space="preserve"> XXXX</w:t>
+        <w:t xml:space="preserve"> </w:t>
+      </w:r>
+      <w:proofErr w:type="spellStart"/>
+      <w:r>
+        <w:t>artisan</w:t>
+      </w:r>
+      <w:proofErr w:type="spellEnd"/>
+      <w:r>
+        <w:t xml:space="preserve"> serve --porte XXXX</w:t>
       </w:r>
     </w:p>
     <w:p>
@@ -1180,71 +1166,114 @@
       </w:r>
     </w:p>
     <w:p>
-      <w:r>
-        <w:t xml:space="preserve">TP1- </w:t>
-      </w:r>
-      <w:proofErr w:type="spellStart"/>
-      <w:r>
-        <w:t>auterar</w:t>
-      </w:r>
-      <w:proofErr w:type="spellEnd"/>
-      <w:r>
-        <w:t xml:space="preserve"> o </w:t>
-      </w:r>
-      <w:proofErr w:type="spellStart"/>
-      <w:r>
-        <w:t>Database</w:t>
-      </w:r>
-      <w:proofErr w:type="spellEnd"/>
-      <w:r>
-        <w:t>/</w:t>
-      </w:r>
-      <w:proofErr w:type="spellStart"/>
-      <w:r>
-        <w:t>migration</w:t>
-      </w:r>
-      <w:proofErr w:type="spellEnd"/>
-      <w:r>
-        <w:t>/</w:t>
-      </w:r>
-      <w:proofErr w:type="spellStart"/>
-      <w:r>
-        <w:t>create</w:t>
-      </w:r>
-      <w:proofErr w:type="spellEnd"/>
-      <w:r>
-        <w:t xml:space="preserve"> </w:t>
-      </w:r>
-      <w:proofErr w:type="spellStart"/>
-      <w:r>
-        <w:t>user_id</w:t>
-      </w:r>
-      <w:proofErr w:type="spellEnd"/>
-    </w:p>
-    <w:p>
-      <w:proofErr w:type="gramStart"/>
-      <w:r>
-        <w:t>o</w:t>
-      </w:r>
-      <w:proofErr w:type="gramEnd"/>
-      <w:r>
-        <w:t xml:space="preserve"> </w:t>
-      </w:r>
-      <w:proofErr w:type="spellStart"/>
-      <w:r>
-        <w:t>config</w:t>
-      </w:r>
-      <w:proofErr w:type="spellEnd"/>
-      <w:r>
-        <w:t>/</w:t>
-      </w:r>
-      <w:proofErr w:type="spellStart"/>
-      <w:r>
-        <w:t>Database</w:t>
+      <w:pPr>
+        <w:rPr>
+          <w:lang w:val="en-US"/>
+        </w:rPr>
+      </w:pPr>
+      <w:r>
+        <w:rPr>
+          <w:lang w:val="en-US"/>
+        </w:rPr>
+        <w:t xml:space="preserve">  &lt;div class="col-md-6"&gt;</w:t>
+      </w:r>
+    </w:p>
+    <w:p>
+      <w:pPr>
+        <w:rPr>
+          <w:lang w:val="en-US"/>
+        </w:rPr>
+      </w:pPr>
+      <w:r>
+        <w:rPr>
+          <w:lang w:val="en-US"/>
+        </w:rPr>
+        <w:t xml:space="preserve">                            &lt;input id="type" type="type" class="form-control" name="type" required&gt;</w:t>
+      </w:r>
+    </w:p>
+    <w:p>
+      <w:pPr>
+        <w:rPr>
+          <w:lang w:val="en-US"/>
+        </w:rPr>
+      </w:pPr>
+      <w:r>
+        <w:rPr>
+          <w:lang w:val="en-US"/>
+        </w:rPr>
+        <w:t xml:space="preserve">                            @if ($errors-&gt;has('type'))</w:t>
+      </w:r>
+    </w:p>
+    <w:p>
+      <w:pPr>
+        <w:rPr>
+          <w:lang w:val="en-US"/>
+        </w:rPr>
+      </w:pPr>
+      <w:r>
+        <w:rPr>
+          <w:lang w:val="en-US"/>
+        </w:rPr>
+        <w:t xml:space="preserve">                                &lt;span class="help-block"&gt;</w:t>
+      </w:r>
+    </w:p>
+    <w:p>
+      <w:pPr>
+        <w:rPr>
+          <w:lang w:val="en-US"/>
+        </w:rPr>
+      </w:pPr>
+      <w:r>
+        <w:rPr>
+          <w:lang w:val="en-US"/>
+        </w:rPr>
+        <w:t xml:space="preserve">                                    &lt;strong&gt;{{ $errors-&gt;first('type') }}&lt;/strong&gt;</w:t>
+      </w:r>
+    </w:p>
+    <w:p>
+      <w:r>
+        <w:rPr>
+          <w:lang w:val="en-US"/>
+        </w:rPr>
+        <w:lastRenderedPageBreak/>
+        <w:t xml:space="preserve">                                </w:t>
+      </w:r>
+      <w:r>
+        <w:t>&lt;/</w:t>
+      </w:r>
+      <w:proofErr w:type="spellStart"/>
+      <w:r>
+        <w:t>span</w:t>
+      </w:r>
+      <w:proofErr w:type="spellEnd"/>
+      <w:r>
+        <w:t>&gt;</w:t>
+      </w:r>
+    </w:p>
+    <w:p>
+      <w:r>
+        <w:t xml:space="preserve">                            @</w:t>
+      </w:r>
+      <w:proofErr w:type="spellStart"/>
+      <w:r>
+        <w:t>endif</w:t>
+      </w:r>
+      <w:proofErr w:type="spellEnd"/>
+    </w:p>
+    <w:p>
+      <w:r>
+        <w:t xml:space="preserve">                        &lt;/</w:t>
+      </w:r>
+      <w:proofErr w:type="spellStart"/>
+      <w:r>
+        <w:t>div</w:t>
+      </w:r>
+      <w:proofErr w:type="spellEnd"/>
+      <w:r>
+        <w:t>&gt;</w:t>
       </w:r>
       <w:bookmarkStart w:id="0" w:name="_GoBack"/>
       <w:bookmarkEnd w:id="0"/>
-      <w:proofErr w:type="spellEnd"/>
     </w:p>
     <w:sectPr>
       <w:pgSz w:w="11906" w:h="16838"/>

</xml_diff>